<commit_message>
Relatório de Referência atualizado. Ainda falta o Caso de Uso "Gerenciar Turmas". Esperando o comit de Emeson. Requisitos funcionais e não funcionais atualizados também. Aguardando correção de restrições em data de nascimento e cep (sinais de separação).
</commit_message>
<xml_diff>
--- a/Docs/Relatório de Referência.docx
+++ b/Docs/Relatório de Referência.docx
@@ -4942,161 +4942,66 @@
               <w:rPr>
                 <w:rFonts w:ascii="Calibri" w:eastAsia="Calibri" w:hAnsi="Calibri" w:cs="Calibri"/>
               </w:rPr>
-              <w:t>(2</w:t>
+              <w:t>(1) – Se a disciplina já estiver cadastrada, apresenta um erro e a mensagem “Disciplina já existe!”. Se o professor não estiver selecionado, apresenta um erro e a mensagem “Insira um Nome e um Professor para adicionar uma nova Disciplina!”</w:t>
+            </w:r>
+          </w:p>
+          <w:p>
+            <w:pPr>
+              <w:spacing w:after="0" w:line="240" w:lineRule="auto"/>
+              <w:rPr>
+                <w:rFonts w:ascii="Calibri" w:eastAsia="Calibri" w:hAnsi="Calibri" w:cs="Calibri"/>
+              </w:rPr>
+            </w:pPr>
+            <w:r>
+              <w:rPr>
+                <w:rFonts w:ascii="Calibri" w:eastAsia="Calibri" w:hAnsi="Calibri" w:cs="Calibri"/>
+              </w:rPr>
+              <w:t>(2) – Se o nome da Disciplina for alterado, gera um err</w:t>
+            </w:r>
+            <w:r>
+              <w:rPr>
+                <w:rFonts w:ascii="Calibri" w:eastAsia="Calibri" w:hAnsi="Calibri" w:cs="Calibri"/>
+              </w:rPr>
+              <w:t xml:space="preserve">o que retira da área selecionada a disciplina que deveria ser editada. </w:t>
+            </w:r>
+          </w:p>
+          <w:p>
+            <w:pPr>
+              <w:spacing w:after="0" w:line="240" w:lineRule="auto"/>
+              <w:rPr>
+                <w:rFonts w:ascii="Calibri" w:eastAsia="Calibri" w:hAnsi="Calibri" w:cs="Calibri"/>
+              </w:rPr>
+            </w:pPr>
+            <w:r>
+              <w:rPr>
+                <w:rFonts w:ascii="Calibri" w:eastAsia="Calibri" w:hAnsi="Calibri" w:cs="Calibri"/>
+              </w:rPr>
+              <w:t>(3)</w:t>
+            </w:r>
+            <w:r>
+              <w:rPr>
+                <w:rFonts w:ascii="Calibri" w:eastAsia="Calibri" w:hAnsi="Calibri" w:cs="Calibri"/>
+              </w:rPr>
+              <w:t xml:space="preserve"> – Se nenhuma Disciplina for selecionada e clicarmos em “Excluir”, gera um erro e aparece a mensagem “Selecione uma Disciplina para </w:t>
             </w:r>
             <w:proofErr w:type="gramStart"/>
             <w:r>
               <w:rPr>
                 <w:rFonts w:ascii="Calibri" w:eastAsia="Calibri" w:hAnsi="Calibri" w:cs="Calibri"/>
               </w:rPr>
-              <w:t>)(</w:t>
+              <w:t>deletar</w:t>
             </w:r>
             <w:proofErr w:type="gramEnd"/>
             <w:r>
               <w:rPr>
                 <w:rFonts w:ascii="Calibri" w:eastAsia="Calibri" w:hAnsi="Calibri" w:cs="Calibri"/>
               </w:rPr>
-              <w:t>3)(4) – Se o aluno não estiver registrado o sistema apresenta um erro.</w:t>
-            </w:r>
-          </w:p>
-          <w:p>
-            <w:pPr>
-              <w:spacing w:after="0" w:line="240" w:lineRule="auto"/>
-              <w:rPr>
-                <w:rFonts w:ascii="Calibri" w:eastAsia="Calibri" w:hAnsi="Calibri" w:cs="Calibri"/>
-              </w:rPr>
-            </w:pPr>
-            <w:r>
-              <w:rPr>
-                <w:rFonts w:ascii="Calibri" w:eastAsia="Calibri" w:hAnsi="Calibri" w:cs="Calibri"/>
-              </w:rPr>
-              <w:t>(4) – O aluno pode executar o caso de uso Visualizar Dados Pessoais.</w:t>
-            </w:r>
-          </w:p>
-          <w:p>
-            <w:pPr>
-              <w:spacing w:after="0" w:line="240" w:lineRule="auto"/>
-              <w:rPr>
-                <w:rFonts w:ascii="Calibri" w:eastAsia="Calibri" w:hAnsi="Calibri" w:cs="Calibri"/>
-              </w:rPr>
-            </w:pPr>
+              <w:t>!”.</w:t>
+            </w:r>
           </w:p>
         </w:tc>
       </w:tr>
     </w:tbl>
-    <w:p>
-      <w:pPr>
-        <w:rPr>
-          <w:rFonts w:ascii="Calibri" w:eastAsia="Calibri" w:hAnsi="Calibri" w:cs="Calibri"/>
-        </w:rPr>
-      </w:pPr>
-    </w:p>
-    <w:p>
-      <w:pPr>
-        <w:rPr>
-          <w:rFonts w:ascii="Calibri" w:eastAsia="Calibri" w:hAnsi="Calibri" w:cs="Calibri"/>
-        </w:rPr>
-      </w:pPr>
-      <w:r>
-        <w:rPr>
-          <w:rFonts w:ascii="Calibri" w:eastAsia="Calibri" w:hAnsi="Calibri" w:cs="Calibri"/>
-        </w:rPr>
-        <w:t>CASOS DE USO QUE ESTAMOS TRABALHANDO</w:t>
-      </w:r>
-    </w:p>
-    <w:p>
-      <w:pPr>
-        <w:rPr>
-          <w:rFonts w:ascii="Calibri" w:eastAsia="Calibri" w:hAnsi="Calibri" w:cs="Calibri"/>
-        </w:rPr>
-      </w:pPr>
-      <w:r>
-        <w:rPr>
-          <w:rFonts w:ascii="Calibri" w:eastAsia="Calibri" w:hAnsi="Calibri" w:cs="Calibri"/>
-        </w:rPr>
-        <w:t>Gerenciar aluno</w:t>
-      </w:r>
-    </w:p>
-    <w:p>
-      <w:pPr>
-        <w:rPr>
-          <w:rFonts w:ascii="Calibri" w:eastAsia="Calibri" w:hAnsi="Calibri" w:cs="Calibri"/>
-        </w:rPr>
-      </w:pPr>
-      <w:r>
-        <w:rPr>
-          <w:rFonts w:ascii="Calibri" w:eastAsia="Calibri" w:hAnsi="Calibri" w:cs="Calibri"/>
-        </w:rPr>
-        <w:t>Gerenciar professor</w:t>
-      </w:r>
-    </w:p>
-    <w:p>
-      <w:pPr>
-        <w:rPr>
-          <w:rFonts w:ascii="Calibri" w:eastAsia="Calibri" w:hAnsi="Calibri" w:cs="Calibri"/>
-        </w:rPr>
-      </w:pPr>
-      <w:r>
-        <w:rPr>
-          <w:rFonts w:ascii="Calibri" w:eastAsia="Calibri" w:hAnsi="Calibri" w:cs="Calibri"/>
-        </w:rPr>
-        <w:t>Gerenciar disciplina</w:t>
-      </w:r>
-    </w:p>
-    <w:p>
-      <w:pPr>
-        <w:rPr>
-          <w:rFonts w:ascii="Calibri" w:eastAsia="Calibri" w:hAnsi="Calibri" w:cs="Calibri"/>
-        </w:rPr>
-      </w:pPr>
-      <w:r>
-        <w:rPr>
-          <w:rFonts w:ascii="Calibri" w:eastAsia="Calibri" w:hAnsi="Calibri" w:cs="Calibri"/>
-        </w:rPr>
-        <w:t>Gerenciar turma</w:t>
-      </w:r>
-    </w:p>
-    <w:p>
-      <w:pPr>
-        <w:rPr>
-          <w:rFonts w:ascii="Calibri" w:eastAsia="Calibri" w:hAnsi="Calibri" w:cs="Calibri"/>
-        </w:rPr>
-      </w:pPr>
-      <w:r>
-        <w:rPr>
-          <w:rFonts w:ascii="Calibri" w:eastAsia="Calibri" w:hAnsi="Calibri" w:cs="Calibri"/>
-        </w:rPr>
-        <w:t>Incluir no coordenador -&gt; gerenciar turma</w:t>
-      </w:r>
-    </w:p>
-    <w:p>
-      <w:pPr>
-        <w:rPr>
-          <w:rFonts w:ascii="Calibri" w:eastAsia="Calibri" w:hAnsi="Calibri" w:cs="Calibri"/>
-        </w:rPr>
-      </w:pPr>
-      <w:r>
-        <w:rPr>
-          <w:rFonts w:ascii="Calibri" w:eastAsia="Calibri" w:hAnsi="Calibri" w:cs="Calibri"/>
-        </w:rPr>
-        <w:t xml:space="preserve">Include de turma -&gt; realizar </w:t>
-      </w:r>
-      <w:proofErr w:type="spellStart"/>
-      <w:r>
-        <w:rPr>
-          <w:rFonts w:ascii="Calibri" w:eastAsia="Calibri" w:hAnsi="Calibri" w:cs="Calibri"/>
-        </w:rPr>
-        <w:t>login</w:t>
-      </w:r>
-      <w:proofErr w:type="spellEnd"/>
-    </w:p>
-    <w:p>
-      <w:pPr>
-        <w:rPr>
-          <w:rFonts w:ascii="Calibri" w:eastAsia="Calibri" w:hAnsi="Calibri" w:cs="Calibri"/>
-        </w:rPr>
-      </w:pPr>
-    </w:p>
     <w:p>
       <w:pPr>
         <w:rPr>
@@ -5106,29 +5011,6 @@
           <w:sz w:val="28"/>
         </w:rPr>
       </w:pPr>
-      <w:proofErr w:type="spellStart"/>
-      <w:r>
-        <w:rPr>
-          <w:rFonts w:ascii="Calibri" w:eastAsia="Calibri" w:hAnsi="Calibri" w:cs="Calibri"/>
-        </w:rPr>
-        <w:lastRenderedPageBreak/>
-        <w:t>Comitar</w:t>
-      </w:r>
-      <w:proofErr w:type="spellEnd"/>
-      <w:r>
-        <w:rPr>
-          <w:rFonts w:ascii="Calibri" w:eastAsia="Calibri" w:hAnsi="Calibri" w:cs="Calibri"/>
-        </w:rPr>
-        <w:t xml:space="preserve"> no repositório e no Google </w:t>
-      </w:r>
-      <w:proofErr w:type="spellStart"/>
-      <w:r>
-        <w:rPr>
-          <w:rFonts w:ascii="Calibri" w:eastAsia="Calibri" w:hAnsi="Calibri" w:cs="Calibri"/>
-        </w:rPr>
-        <w:t>code</w:t>
-      </w:r>
-      <w:proofErr w:type="spellEnd"/>
     </w:p>
     <w:sectPr>
       <w:pgSz w:w="11906" w:h="16838"/>
@@ -6476,7 +6358,7 @@
 </file>
 
 <file path=customXml/itemProps1.xml><?xml version="1.0" encoding="utf-8"?>
-<ds:datastoreItem xmlns:ds="http://schemas.openxmlformats.org/officeDocument/2006/customXml" ds:itemID="{FCE6C47D-AB2E-4131-B1A1-614F01FE9CEF}">
+<ds:datastoreItem xmlns:ds="http://schemas.openxmlformats.org/officeDocument/2006/customXml" ds:itemID="{0677E3DB-1378-4CB0-A6E1-5A7284E4F2A1}">
   <ds:schemaRefs>
     <ds:schemaRef ds:uri="http://schemas.openxmlformats.org/officeDocument/2006/bibliography"/>
   </ds:schemaRefs>

</xml_diff>

<commit_message>
Atualizando Caso de Uso "gerenciar professor".
</commit_message>
<xml_diff>
--- a/Docs/Relatório de Referência.docx
+++ b/Docs/Relatório de Referência.docx
@@ -3941,6 +3941,104 @@
               <w:rPr>
                 <w:rFonts w:ascii="Calibri" w:eastAsia="Calibri" w:hAnsi="Calibri" w:cs="Calibri"/>
               </w:rPr>
+              <w:t xml:space="preserve">(1) – Se o CPF for digitado de forma incorreta, apresenta um erro e a mensagem explicativa do mesmo. CPF deve ser digitado apenas com 11 números, sem sinais de separação, caso contrário aparecerá </w:t>
+            </w:r>
+            <w:proofErr w:type="gramStart"/>
+            <w:r>
+              <w:rPr>
+                <w:rFonts w:ascii="Calibri" w:eastAsia="Calibri" w:hAnsi="Calibri" w:cs="Calibri"/>
+              </w:rPr>
+              <w:t>a</w:t>
+            </w:r>
+            <w:proofErr w:type="gramEnd"/>
+            <w:r>
+              <w:rPr>
+                <w:rFonts w:ascii="Calibri" w:eastAsia="Calibri" w:hAnsi="Calibri" w:cs="Calibri"/>
+              </w:rPr>
+              <w:t xml:space="preserve"> mensagem de erro “Preencha o campo CPF corretamente!”.</w:t>
+            </w:r>
+          </w:p>
+          <w:p>
+            <w:pPr>
+              <w:spacing w:after="0" w:line="240" w:lineRule="auto"/>
+              <w:rPr>
+                <w:rFonts w:ascii="Calibri" w:eastAsia="Calibri" w:hAnsi="Calibri" w:cs="Calibri"/>
+              </w:rPr>
+            </w:pPr>
+            <w:r>
+              <w:rPr>
+                <w:rFonts w:ascii="Calibri" w:eastAsia="Calibri" w:hAnsi="Calibri" w:cs="Calibri"/>
+              </w:rPr>
+              <w:t>(1) – Data de nascimento deve ser digitada na estrutura “</w:t>
+            </w:r>
+            <w:proofErr w:type="spellStart"/>
+            <w:r>
+              <w:rPr>
+                <w:rFonts w:ascii="Calibri" w:eastAsia="Calibri" w:hAnsi="Calibri" w:cs="Calibri"/>
+              </w:rPr>
+              <w:t>dia-mês-ano</w:t>
+            </w:r>
+            <w:proofErr w:type="spellEnd"/>
+            <w:r>
+              <w:rPr>
+                <w:rFonts w:ascii="Calibri" w:eastAsia="Calibri" w:hAnsi="Calibri" w:cs="Calibri"/>
+              </w:rPr>
+              <w:t>”</w:t>
+            </w:r>
+          </w:p>
+          <w:p>
+            <w:pPr>
+              <w:spacing w:after="0" w:line="240" w:lineRule="auto"/>
+              <w:rPr>
+                <w:rFonts w:ascii="Calibri" w:eastAsia="Calibri" w:hAnsi="Calibri" w:cs="Calibri"/>
+              </w:rPr>
+            </w:pPr>
+            <w:r>
+              <w:rPr>
+                <w:rFonts w:ascii="Calibri" w:eastAsia="Calibri" w:hAnsi="Calibri" w:cs="Calibri"/>
+              </w:rPr>
+              <w:t>(1) – CEP deve ser digitado apenas com números, sem sinais de separação.</w:t>
+            </w:r>
+          </w:p>
+          <w:p>
+            <w:pPr>
+              <w:spacing w:after="0" w:line="240" w:lineRule="auto"/>
+              <w:rPr>
+                <w:rFonts w:ascii="Calibri" w:eastAsia="Calibri" w:hAnsi="Calibri" w:cs="Calibri"/>
+              </w:rPr>
+            </w:pPr>
+            <w:r>
+              <w:rPr>
+                <w:rFonts w:ascii="Calibri" w:eastAsia="Calibri" w:hAnsi="Calibri" w:cs="Calibri"/>
+              </w:rPr>
+              <w:t xml:space="preserve">(1) – Se o formato dos dados pessoais estiver incorreto, aparecerá </w:t>
+            </w:r>
+            <w:proofErr w:type="gramStart"/>
+            <w:r>
+              <w:rPr>
+                <w:rFonts w:ascii="Calibri" w:eastAsia="Calibri" w:hAnsi="Calibri" w:cs="Calibri"/>
+              </w:rPr>
+              <w:t>a</w:t>
+            </w:r>
+            <w:proofErr w:type="gramEnd"/>
+            <w:r>
+              <w:rPr>
+                <w:rFonts w:ascii="Calibri" w:eastAsia="Calibri" w:hAnsi="Calibri" w:cs="Calibri"/>
+              </w:rPr>
+              <w:t xml:space="preserve"> mensagem de erro “Preencha os campos corretamente!”.</w:t>
+            </w:r>
+          </w:p>
+          <w:p>
+            <w:pPr>
+              <w:spacing w:after="0" w:line="240" w:lineRule="auto"/>
+              <w:rPr>
+                <w:rFonts w:ascii="Calibri" w:eastAsia="Calibri" w:hAnsi="Calibri" w:cs="Calibri"/>
+              </w:rPr>
+            </w:pPr>
+            <w:r>
+              <w:rPr>
+                <w:rFonts w:ascii="Calibri" w:eastAsia="Calibri" w:hAnsi="Calibri" w:cs="Calibri"/>
+              </w:rPr>
               <w:t>(2</w:t>
             </w:r>
             <w:proofErr w:type="gramStart"/>
@@ -3956,6 +4054,34 @@
                 <w:rFonts w:ascii="Calibri" w:eastAsia="Calibri" w:hAnsi="Calibri" w:cs="Calibri"/>
               </w:rPr>
               <w:t>3)(4) – Se o professor não estiver registrado o sistema apresenta um erro.</w:t>
+            </w:r>
+          </w:p>
+          <w:p>
+            <w:pPr>
+              <w:spacing w:after="0" w:line="240" w:lineRule="auto"/>
+              <w:rPr>
+                <w:rFonts w:ascii="Calibri" w:eastAsia="Calibri" w:hAnsi="Calibri" w:cs="Calibri"/>
+              </w:rPr>
+            </w:pPr>
+            <w:r>
+              <w:rPr>
+                <w:rFonts w:ascii="Calibri" w:eastAsia="Calibri" w:hAnsi="Calibri" w:cs="Calibri"/>
+              </w:rPr>
+              <w:t>(4) – Se tentar visualizar o perfil de algum CPF inexistente no banco de dados</w:t>
+            </w:r>
+            <w:proofErr w:type="gramStart"/>
+            <w:r>
+              <w:rPr>
+                <w:rFonts w:ascii="Calibri" w:eastAsia="Calibri" w:hAnsi="Calibri" w:cs="Calibri"/>
+              </w:rPr>
+              <w:t>, aparecerá</w:t>
+            </w:r>
+            <w:proofErr w:type="gramEnd"/>
+            <w:r>
+              <w:rPr>
+                <w:rFonts w:ascii="Calibri" w:eastAsia="Calibri" w:hAnsi="Calibri" w:cs="Calibri"/>
+              </w:rPr>
+              <w:t xml:space="preserve"> a mensagem de erro “CPF não encontrado!”.</w:t>
             </w:r>
           </w:p>
         </w:tc>
@@ -3991,49 +4117,6 @@
     </w:p>
     <w:p>
       <w:pPr>
-        <w:rPr>
-          <w:rFonts w:ascii="Calibri" w:eastAsia="Calibri" w:hAnsi="Calibri" w:cs="Calibri"/>
-        </w:rPr>
-      </w:pPr>
-    </w:p>
-    <w:p>
-      <w:pPr>
-        <w:rPr>
-          <w:rFonts w:ascii="Calibri" w:eastAsia="Calibri" w:hAnsi="Calibri" w:cs="Calibri"/>
-        </w:rPr>
-      </w:pPr>
-    </w:p>
-    <w:p>
-      <w:pPr>
-        <w:rPr>
-          <w:rFonts w:ascii="Calibri" w:eastAsia="Calibri" w:hAnsi="Calibri" w:cs="Calibri"/>
-        </w:rPr>
-      </w:pPr>
-    </w:p>
-    <w:p>
-      <w:pPr>
-        <w:rPr>
-          <w:rFonts w:ascii="Calibri" w:eastAsia="Calibri" w:hAnsi="Calibri" w:cs="Calibri"/>
-        </w:rPr>
-      </w:pPr>
-    </w:p>
-    <w:p>
-      <w:pPr>
-        <w:rPr>
-          <w:rFonts w:ascii="Calibri" w:eastAsia="Calibri" w:hAnsi="Calibri" w:cs="Calibri"/>
-        </w:rPr>
-      </w:pPr>
-    </w:p>
-    <w:p>
-      <w:pPr>
-        <w:rPr>
-          <w:rFonts w:ascii="Calibri" w:eastAsia="Calibri" w:hAnsi="Calibri" w:cs="Calibri"/>
-        </w:rPr>
-      </w:pPr>
-    </w:p>
-    <w:p>
-      <w:pPr>
-        <w:ind w:left="360"/>
         <w:rPr>
           <w:rFonts w:ascii="Calibri" w:eastAsia="Calibri" w:hAnsi="Calibri" w:cs="Calibri"/>
         </w:rPr>
@@ -4084,6 +4167,7 @@
                 <w:rFonts w:ascii="Calibri" w:eastAsia="Calibri" w:hAnsi="Calibri" w:cs="Calibri"/>
                 <w:b/>
               </w:rPr>
+              <w:lastRenderedPageBreak/>
               <w:t>Número do Caso de Uso:</w:t>
             </w:r>
           </w:p>
@@ -6358,7 +6442,7 @@
 </file>
 
 <file path=customXml/itemProps1.xml><?xml version="1.0" encoding="utf-8"?>
-<ds:datastoreItem xmlns:ds="http://schemas.openxmlformats.org/officeDocument/2006/customXml" ds:itemID="{0677E3DB-1378-4CB0-A6E1-5A7284E4F2A1}">
+<ds:datastoreItem xmlns:ds="http://schemas.openxmlformats.org/officeDocument/2006/customXml" ds:itemID="{24CAEDE4-3095-4E6F-AB96-6AB9F2305881}">
   <ds:schemaRefs>
     <ds:schemaRef ds:uri="http://schemas.openxmlformats.org/officeDocument/2006/bibliography"/>
   </ds:schemaRefs>

</xml_diff>